<commit_message>
Tried normalized LS. Not better :/
</commit_message>
<xml_diff>
--- a/report/Project 1 parameters.docx
+++ b/report/Project 1 parameters.docx
@@ -32,11 +32,19 @@
           <w:lang w:val="en-US"/>
         </w:rPr>
       </w:pPr>
-      <w:r>
-        <w:rPr>
-          <w:lang w:val="en-US"/>
-        </w:rPr>
-        <w:t xml:space="preserve">Gamma : gamma is the parameter describing the step of the gradient descent and of the stochastic gradient descent. At each iteration, the new weight will be calculated by adding to the current weights the derivative of the weights times gamma. It mustn’t be too high or we will go in the direction of the good weights but </w:t>
+      <w:proofErr w:type="gramStart"/>
+      <w:r>
+        <w:rPr>
+          <w:lang w:val="en-US"/>
+        </w:rPr>
+        <w:t>Gamma :</w:t>
+      </w:r>
+      <w:proofErr w:type="gramEnd"/>
+      <w:r>
+        <w:rPr>
+          <w:lang w:val="en-US"/>
+        </w:rPr>
+        <w:t xml:space="preserve"> gamma is the parameter describing the step of the gradient descent and of the stochastic gradient descent. At each iteration, the new weight will be calculated by adding to the current weights the derivative of the weights times gamma. It mustn’t be too high or we will go in the direction of the good weights but </w:t>
       </w:r>
       <w:r>
         <w:rPr>
@@ -96,7 +104,21 @@
         <w:rPr>
           <w:lang w:val="en-US"/>
         </w:rPr>
-        <w:t xml:space="preserve">Least square GD and Least square SGD : </w:t>
+        <w:t xml:space="preserve">Least square GD and Least square </w:t>
+      </w:r>
+      <w:proofErr w:type="gramStart"/>
+      <w:r>
+        <w:rPr>
+          <w:lang w:val="en-US"/>
+        </w:rPr>
+        <w:t>SGD :</w:t>
+      </w:r>
+      <w:proofErr w:type="gramEnd"/>
+      <w:r>
+        <w:rPr>
+          <w:lang w:val="en-US"/>
+        </w:rPr>
+        <w:t xml:space="preserve"> </w:t>
       </w:r>
       <w:r>
         <w:rPr>
@@ -132,8 +154,16 @@
         <w:rPr>
           <w:lang w:val="en-US"/>
         </w:rPr>
-        <w:t>Logistic regression and regularized logistic regression :</w:t>
-      </w:r>
+        <w:t xml:space="preserve">Logistic regression and regularized logistic </w:t>
+      </w:r>
+      <w:proofErr w:type="gramStart"/>
+      <w:r>
+        <w:rPr>
+          <w:lang w:val="en-US"/>
+        </w:rPr>
+        <w:t>regression :</w:t>
+      </w:r>
+      <w:proofErr w:type="gramEnd"/>
       <w:r>
         <w:rPr>
           <w:lang w:val="en-US"/>
@@ -156,7 +186,21 @@
         <w:rPr>
           <w:lang w:val="en-US"/>
         </w:rPr>
-        <w:t xml:space="preserve">Max iterations: this parameter describes how many steps will we take before stopping the algorithm. The higher, the more finely tuned the weights will get, and the smaller, the shorter the algorithme will be. </w:t>
+        <w:t xml:space="preserve">Max iterations: this parameter describes how many steps will we take before stopping the algorithm. The higher, the more finely tuned the weights will get, and the smaller, the shorter the </w:t>
+      </w:r>
+      <w:proofErr w:type="spellStart"/>
+      <w:r>
+        <w:rPr>
+          <w:lang w:val="en-US"/>
+        </w:rPr>
+        <w:t>algorithme</w:t>
+      </w:r>
+      <w:proofErr w:type="spellEnd"/>
+      <w:r>
+        <w:rPr>
+          <w:lang w:val="en-US"/>
+        </w:rPr>
+        <w:t xml:space="preserve"> will be. </w:t>
       </w:r>
     </w:p>
     <w:p>
@@ -174,31 +218,21 @@
         <w:rPr>
           <w:lang w:val="en-US"/>
         </w:rPr>
-        <w:t xml:space="preserve">Least square GD and Least square SGD : </w:t>
-      </w:r>
-      <w:r>
-        <w:rPr>
-          <w:lang w:val="en-US"/>
-        </w:rPr>
-        <w:t>max iterations</w:t>
-      </w:r>
-      <w:r>
-        <w:rPr>
-          <w:lang w:val="en-US"/>
-        </w:rPr>
-        <w:t>=</w:t>
-      </w:r>
-      <w:r>
-        <w:rPr>
-          <w:lang w:val="en-US"/>
-        </w:rPr>
-        <w:t>1000</w:t>
-      </w:r>
-      <w:r>
-        <w:rPr>
-          <w:lang w:val="en-US"/>
-        </w:rPr>
-        <w:t>.</w:t>
+        <w:t xml:space="preserve">Least square GD and Least square </w:t>
+      </w:r>
+      <w:proofErr w:type="gramStart"/>
+      <w:r>
+        <w:rPr>
+          <w:lang w:val="en-US"/>
+        </w:rPr>
+        <w:t>SGD :</w:t>
+      </w:r>
+      <w:proofErr w:type="gramEnd"/>
+      <w:r>
+        <w:rPr>
+          <w:lang w:val="en-US"/>
+        </w:rPr>
+        <w:t xml:space="preserve"> max iterations=1000.</w:t>
       </w:r>
     </w:p>
     <w:p>
@@ -216,13 +250,21 @@
         <w:rPr>
           <w:lang w:val="en-US"/>
         </w:rPr>
-        <w:t xml:space="preserve">Logistic regression and regularized logistic regression : </w:t>
-      </w:r>
-      <w:r>
-        <w:rPr>
-          <w:lang w:val="en-US"/>
-        </w:rPr>
-        <w:t xml:space="preserve"> max iterations=800</w:t>
+        <w:t xml:space="preserve">Logistic regression and regularized logistic </w:t>
+      </w:r>
+      <w:proofErr w:type="gramStart"/>
+      <w:r>
+        <w:rPr>
+          <w:lang w:val="en-US"/>
+        </w:rPr>
+        <w:t>regression :</w:t>
+      </w:r>
+      <w:proofErr w:type="gramEnd"/>
+      <w:r>
+        <w:rPr>
+          <w:lang w:val="en-US"/>
+        </w:rPr>
+        <w:t xml:space="preserve">  max iterations=800</w:t>
       </w:r>
     </w:p>
     <w:p>
@@ -246,7 +288,35 @@
         <w:rPr>
           <w:lang w:val="en-US"/>
         </w:rPr>
-        <w:t>did a cross-validation (with 4 folds) and check the test error. We tried it for 30 different lambdas and we saw that there was no lambdas for which the test error was extremely different from the train error. We can then conclude that we don’t have overfitting. This is also because we use linear models. So lambda=0</w:t>
+        <w:t xml:space="preserve">did a cross-validation (with 4 folds) and check the test error. We tried it for 30 different lambdas and we saw that there </w:t>
+      </w:r>
+      <w:proofErr w:type="gramStart"/>
+      <w:r>
+        <w:rPr>
+          <w:lang w:val="en-US"/>
+        </w:rPr>
+        <w:t>was</w:t>
+      </w:r>
+      <w:proofErr w:type="gramEnd"/>
+      <w:r>
+        <w:rPr>
+          <w:lang w:val="en-US"/>
+        </w:rPr>
+        <w:t xml:space="preserve"> no lambdas for which the test error was extremely different from the train error. We can then conclude that we don’t have overfitting. This is also because we use linear models. </w:t>
+      </w:r>
+      <w:proofErr w:type="gramStart"/>
+      <w:r>
+        <w:rPr>
+          <w:lang w:val="en-US"/>
+        </w:rPr>
+        <w:t>So</w:t>
+      </w:r>
+      <w:proofErr w:type="gramEnd"/>
+      <w:r>
+        <w:rPr>
+          <w:lang w:val="en-US"/>
+        </w:rPr>
+        <w:t xml:space="preserve"> lambda=0</w:t>
       </w:r>
     </w:p>
     <w:p>
@@ -264,21 +334,43 @@
         <w:rPr>
           <w:lang w:val="en-US"/>
         </w:rPr>
-        <w:t xml:space="preserve"> Which function we will use to estimate the weights. We decided to use the least square method. We chose this before the least square GD and SGD since it yielded a better mse</w:t>
-      </w:r>
-      <w:r>
-        <w:rPr>
-          <w:lang w:val="en-US"/>
-        </w:rPr>
-        <w:t xml:space="preserve"> (0.3423 against </w:t>
+        <w:t>Which function we w</w:t>
+      </w:r>
+      <w:r>
+        <w:rPr>
+          <w:lang w:val="en-US"/>
+        </w:rPr>
+        <w:t xml:space="preserve">ill use to estimate the </w:t>
+      </w:r>
+      <w:proofErr w:type="gramStart"/>
+      <w:r>
+        <w:rPr>
+          <w:lang w:val="en-US"/>
+        </w:rPr>
+        <w:t>weights :</w:t>
       </w:r>
       <w:bookmarkStart w:id="0" w:name="_GoBack"/>
       <w:bookmarkEnd w:id="0"/>
-      <w:r>
-        <w:rPr>
-          <w:lang w:val="en-US"/>
-        </w:rPr>
-        <w:t>0.3616)</w:t>
+      <w:proofErr w:type="gramEnd"/>
+      <w:r>
+        <w:rPr>
+          <w:lang w:val="en-US"/>
+        </w:rPr>
+        <w:t xml:space="preserve"> We decided to use the least square method. We chose this before the least square GD and SGD since it yielded a better </w:t>
+      </w:r>
+      <w:proofErr w:type="spellStart"/>
+      <w:r>
+        <w:rPr>
+          <w:lang w:val="en-US"/>
+        </w:rPr>
+        <w:t>mse</w:t>
+      </w:r>
+      <w:proofErr w:type="spellEnd"/>
+      <w:r>
+        <w:rPr>
+          <w:lang w:val="en-US"/>
+        </w:rPr>
+        <w:t xml:space="preserve"> (0.3423 against 0.3616)</w:t>
       </w:r>
       <w:r>
         <w:rPr>
@@ -546,6 +638,7 @@
     <w:lsdException w:name="HTML Sample" w:semiHidden="1" w:unhideWhenUsed="1"/>
     <w:lsdException w:name="HTML Typewriter" w:semiHidden="1" w:unhideWhenUsed="1"/>
     <w:lsdException w:name="HTML Variable" w:semiHidden="1" w:unhideWhenUsed="1"/>
+    <w:lsdException w:name="Normal Table" w:semiHidden="1" w:unhideWhenUsed="1"/>
     <w:lsdException w:name="annotation subject" w:semiHidden="1" w:unhideWhenUsed="1"/>
     <w:lsdException w:name="No List" w:semiHidden="1" w:unhideWhenUsed="1"/>
     <w:lsdException w:name="Outline List 1" w:semiHidden="1" w:unhideWhenUsed="1"/>
@@ -591,9 +684,11 @@
     <w:lsdException w:name="Table Subtle 1" w:semiHidden="1" w:unhideWhenUsed="1"/>
     <w:lsdException w:name="Table Subtle 2" w:semiHidden="1" w:unhideWhenUsed="1"/>
     <w:lsdException w:name="Table Web 1" w:semiHidden="1" w:unhideWhenUsed="1"/>
+    <w:lsdException w:name="Table Web 2" w:semiHidden="1" w:unhideWhenUsed="1"/>
     <w:lsdException w:name="Table Web 3" w:semiHidden="1" w:unhideWhenUsed="1"/>
     <w:lsdException w:name="Balloon Text" w:semiHidden="1" w:unhideWhenUsed="1"/>
     <w:lsdException w:name="Table Grid" w:uiPriority="39"/>
+    <w:lsdException w:name="Table Theme" w:semiHidden="1" w:unhideWhenUsed="1"/>
     <w:lsdException w:name="Placeholder Text" w:semiHidden="1"/>
     <w:lsdException w:name="No Spacing" w:uiPriority="1" w:qFormat="1"/>
     <w:lsdException w:name="Light Shading" w:uiPriority="60"/>

</xml_diff>